<commit_message>
Correct grant number in acknowledgements
</commit_message>
<xml_diff>
--- a/submission/manuscript.docx
+++ b/submission/manuscript.docx
@@ -1241,7 +1241,7 @@
         <w:pStyle w:val="FirstParagraph"/>
       </w:pPr>
       <w:r>
-        <w:t xml:space="preserve">This research was supported by NIH grant U01AI12455. We would also like to thank the Unit for Laboratory Animal Medicine at the University of Michigan for maintaining our mouse colony and providing the infrastructure and support for performing our mouse experiments. The authors are also thankful to members of the Schloss lab for helpful discussions throughout the process of designing the experiment, analyzing the results, crafting the figures, and drafting of the manuscript.</w:t>
+        <w:t xml:space="preserve">This research was supported by NIH grant U01AI124255. We would also like to thank the Unit for Laboratory Animal Medicine at the University of Michigan for maintaining our mouse colony and providing the infrastructure and support for performing our mouse experiments. The authors are also thankful to members of the Schloss lab for helpful discussions throughout the process of designing the experiment, analyzing the results, crafting the figures, and drafting of the manuscript.</w:t>
       </w:r>
     </w:p>
     <w:p>
@@ -2320,7 +2320,7 @@
     </w:lvl>
   </w:abstractNum>
   <w:abstractNum w:abstractNumId="990">
-    <w:nsid w:val="3ab97c90"/>
+    <w:nsid w:val="43e57a7d"/>
     <w:multiLevelType w:val="multilevel"/>
     <w:lvl w:ilvl="0">
       <w:numFmt w:val="bullet"/>

</xml_diff>